<commit_message>
update my resume 2/28
</commit_message>
<xml_diff>
--- a/resume_CONG.docx
+++ b/resume_CONG.docx
@@ -99,8 +99,6 @@
         </w:rPr>
         <w:t>pengcong@ucla.edu</w:t>
       </w:r>
-      <w:bookmarkStart w:id="0" w:name="_GoBack"/>
-      <w:bookmarkEnd w:id="0"/>
     </w:p>
     <w:p>
       <w:pPr>
@@ -173,6 +171,32 @@
           <w:szCs w:val="22"/>
         </w:rPr>
         <w:t xml:space="preserve">, PHP, </w:t>
+      </w:r>
+      <w:proofErr w:type="spellStart"/>
+      <w:r>
+        <w:rPr>
+          <w:rFonts w:ascii="Times New Roman"/>
+          <w:sz w:val="22"/>
+          <w:szCs w:val="22"/>
+        </w:rPr>
+        <w:t>Matlab</w:t>
+      </w:r>
+      <w:proofErr w:type="spellEnd"/>
+      <w:r>
+        <w:rPr>
+          <w:rFonts w:ascii="Times New Roman"/>
+          <w:sz w:val="22"/>
+          <w:szCs w:val="22"/>
+        </w:rPr>
+        <w:t>,</w:t>
+      </w:r>
+      <w:r>
+        <w:rPr>
+          <w:rFonts w:ascii="Times New Roman"/>
+          <w:sz w:val="22"/>
+          <w:szCs w:val="22"/>
+        </w:rPr>
+        <w:t xml:space="preserve"> SQL, </w:t>
       </w:r>
       <w:r>
         <w:rPr>
@@ -903,7 +927,7 @@
           <w:bCs/>
           <w:szCs w:val="22"/>
         </w:rPr>
-        <w:t xml:space="preserve"> (Python)</w:t>
+        <w:t xml:space="preserve"> (Python</w:t>
       </w:r>
       <w:r>
         <w:rPr>
@@ -912,8 +936,9 @@
           <w:bCs/>
           <w:szCs w:val="22"/>
         </w:rPr>
-        <w:tab/>
-      </w:r>
+        <w:t xml:space="preserve"> &amp; </w:t>
+      </w:r>
+      <w:proofErr w:type="spellStart"/>
       <w:r>
         <w:rPr>
           <w:rFonts w:ascii="Times New Roman"/>
@@ -921,7 +946,28 @@
           <w:bCs/>
           <w:szCs w:val="22"/>
         </w:rPr>
-        <w:tab/>
+        <w:t>Matla</w:t>
+      </w:r>
+      <w:bookmarkStart w:id="0" w:name="_GoBack"/>
+      <w:bookmarkEnd w:id="0"/>
+      <w:r>
+        <w:rPr>
+          <w:rFonts w:ascii="Times New Roman"/>
+          <w:b/>
+          <w:bCs/>
+          <w:szCs w:val="22"/>
+        </w:rPr>
+        <w:t>b</w:t>
+      </w:r>
+      <w:proofErr w:type="spellEnd"/>
+      <w:r>
+        <w:rPr>
+          <w:rFonts w:ascii="Times New Roman"/>
+          <w:b/>
+          <w:bCs/>
+          <w:szCs w:val="22"/>
+        </w:rPr>
+        <w:t>)</w:t>
       </w:r>
       <w:r>
         <w:rPr>
@@ -1291,7 +1337,16 @@
           <w:sz w:val="20"/>
           <w:szCs w:val="20"/>
         </w:rPr>
-        <w:t xml:space="preserve">on  </w:t>
+        <w:t>on</w:t>
+      </w:r>
+      <w:proofErr w:type="gramEnd"/>
+      <w:r>
+        <w:rPr>
+          <w:rFonts w:ascii="Times New Roman"/>
+          <w:sz w:val="20"/>
+          <w:szCs w:val="20"/>
+        </w:rPr>
+        <w:t xml:space="preserve"> </w:t>
       </w:r>
       <w:r>
         <w:rPr>
@@ -1309,10 +1364,10 @@
         </w:rPr>
         <w:t>20</w:t>
       </w:r>
-      <w:proofErr w:type="gramEnd"/>
-      <w:r>
-        <w:rPr>
-          <w:rFonts w:ascii="Times New Roman"/>
+      <w:r>
+        <w:rPr>
+          <w:rFonts w:ascii="Times New Roman"/>
+          <w:i/>
           <w:sz w:val="20"/>
           <w:szCs w:val="20"/>
         </w:rPr>
@@ -1321,6 +1376,7 @@
       <w:r>
         <w:rPr>
           <w:rFonts w:ascii="Times New Roman"/>
+          <w:i/>
           <w:sz w:val="20"/>
           <w:szCs w:val="20"/>
         </w:rPr>
@@ -1349,23 +1405,6 @@
           <w:szCs w:val="20"/>
         </w:rPr>
         <w:t xml:space="preserve">ve Bayes, logistic regression and etc.).  </w:t>
-      </w:r>
-    </w:p>
-    <w:p>
-      <w:pPr>
-        <w:rPr>
-          <w:rFonts w:ascii="Times New Roman"/>
-          <w:sz w:val="20"/>
-          <w:szCs w:val="20"/>
-        </w:rPr>
-      </w:pPr>
-      <w:r>
-        <w:rPr>
-          <w:rFonts w:ascii="Times New Roman"/>
-          <w:sz w:val="20"/>
-          <w:szCs w:val="20"/>
-        </w:rPr>
-        <w:t>[Future Topics]</w:t>
       </w:r>
     </w:p>
     <w:p>
@@ -1387,23 +1426,100 @@
           <w:sz w:val="20"/>
           <w:szCs w:val="20"/>
         </w:rPr>
-        <w:t>Unsupervised Methods for Data Modeling (K-means clustering, PCA, ICA, NCA</w:t>
-      </w:r>
-      <w:r>
-        <w:rPr>
-          <w:rFonts w:ascii="Times New Roman"/>
-          <w:sz w:val="20"/>
-          <w:szCs w:val="20"/>
-        </w:rPr>
-        <w:t>, etc.</w:t>
-      </w:r>
-      <w:r>
-        <w:rPr>
-          <w:rFonts w:ascii="Times New Roman"/>
-          <w:sz w:val="20"/>
-          <w:szCs w:val="20"/>
-        </w:rPr>
-        <w:t>)</w:t>
+        <w:t xml:space="preserve">Collaborative Filtering: Implemented collaborative filtering called </w:t>
+      </w:r>
+      <w:r>
+        <w:rPr>
+          <w:rFonts w:ascii="Times New Roman"/>
+          <w:sz w:val="20"/>
+          <w:szCs w:val="20"/>
+        </w:rPr>
+        <w:t>“</w:t>
+      </w:r>
+      <w:r>
+        <w:rPr>
+          <w:rFonts w:ascii="Times New Roman"/>
+          <w:sz w:val="20"/>
+          <w:szCs w:val="20"/>
+        </w:rPr>
+        <w:t>Alternating Least Squares</w:t>
+      </w:r>
+      <w:r>
+        <w:rPr>
+          <w:rFonts w:ascii="Times New Roman"/>
+          <w:sz w:val="20"/>
+          <w:szCs w:val="20"/>
+        </w:rPr>
+        <w:t>”</w:t>
+      </w:r>
+      <w:r>
+        <w:rPr>
+          <w:rFonts w:ascii="Times New Roman"/>
+          <w:sz w:val="20"/>
+          <w:szCs w:val="20"/>
+        </w:rPr>
+        <w:t xml:space="preserve"> to make a recommendation system on the </w:t>
+      </w:r>
+      <w:r>
+        <w:rPr>
+          <w:rFonts w:ascii="Times New Roman"/>
+          <w:sz w:val="20"/>
+          <w:szCs w:val="20"/>
+        </w:rPr>
+        <w:t>‘</w:t>
+      </w:r>
+      <w:proofErr w:type="spellStart"/>
+      <w:r>
+        <w:rPr>
+          <w:rFonts w:ascii="Times New Roman"/>
+          <w:i/>
+          <w:sz w:val="20"/>
+          <w:szCs w:val="20"/>
+        </w:rPr>
+        <w:t>MovieLens</w:t>
+      </w:r>
+      <w:proofErr w:type="spellEnd"/>
+      <w:r>
+        <w:rPr>
+          <w:rFonts w:ascii="Times New Roman"/>
+          <w:i/>
+          <w:sz w:val="20"/>
+          <w:szCs w:val="20"/>
+        </w:rPr>
+        <w:t>’</w:t>
+      </w:r>
+      <w:r>
+        <w:rPr>
+          <w:rFonts w:ascii="Times New Roman"/>
+          <w:sz w:val="20"/>
+          <w:szCs w:val="20"/>
+        </w:rPr>
+        <w:t xml:space="preserve"> dataset with </w:t>
+      </w:r>
+      <w:r>
+        <w:rPr>
+          <w:rFonts w:ascii="Times New Roman"/>
+          <w:sz w:val="20"/>
+          <w:szCs w:val="20"/>
+        </w:rPr>
+        <w:t>a volume of 100,000 rating data.</w:t>
+      </w:r>
+    </w:p>
+    <w:p>
+      <w:pPr>
+        <w:rPr>
+          <w:rFonts w:ascii="Times New Roman"/>
+          <w:sz w:val="20"/>
+          <w:szCs w:val="20"/>
+        </w:rPr>
+      </w:pPr>
+      <w:r>
+        <w:rPr>
+          <w:rFonts w:ascii="Times New Roman"/>
+          <w:sz w:val="20"/>
+          <w:szCs w:val="20"/>
+        </w:rPr>
+        <w:t>[Future Topics]</w:t>
       </w:r>
     </w:p>
     <w:p>
@@ -1425,15 +1541,23 @@
           <w:sz w:val="20"/>
           <w:szCs w:val="20"/>
         </w:rPr>
-        <w:t>Supervised Classifiers: SVM, Neural Networks, etc</w:t>
-      </w:r>
-      <w:r>
-        <w:rPr>
-          <w:rFonts w:ascii="Times New Roman"/>
-          <w:sz w:val="20"/>
-          <w:szCs w:val="20"/>
-        </w:rPr>
-        <w:t>.</w:t>
+        <w:t>Unsupervised Methods for Data Modeling (K-means clustering, PCA, ICA, NCA</w:t>
+      </w:r>
+      <w:r>
+        <w:rPr>
+          <w:rFonts w:ascii="Times New Roman"/>
+          <w:sz w:val="20"/>
+          <w:szCs w:val="20"/>
+        </w:rPr>
+        <w:t>, etc.</w:t>
+      </w:r>
+      <w:r>
+        <w:rPr>
+          <w:rFonts w:ascii="Times New Roman"/>
+          <w:sz w:val="20"/>
+          <w:szCs w:val="20"/>
+        </w:rPr>
+        <w:t>)</w:t>
       </w:r>
     </w:p>
     <w:p>
@@ -1455,6 +1579,36 @@
           <w:sz w:val="20"/>
           <w:szCs w:val="20"/>
         </w:rPr>
+        <w:t>Supervised Classifiers: SVM, Neural Networks, etc</w:t>
+      </w:r>
+      <w:r>
+        <w:rPr>
+          <w:rFonts w:ascii="Times New Roman"/>
+          <w:sz w:val="20"/>
+          <w:szCs w:val="20"/>
+        </w:rPr>
+        <w:t>.</w:t>
+      </w:r>
+    </w:p>
+    <w:p>
+      <w:pPr>
+        <w:pStyle w:val="a7"/>
+        <w:numPr>
+          <w:ilvl w:val="0"/>
+          <w:numId w:val="19"/>
+        </w:numPr>
+        <w:rPr>
+          <w:rFonts w:ascii="Times New Roman"/>
+          <w:sz w:val="20"/>
+          <w:szCs w:val="20"/>
+        </w:rPr>
+      </w:pPr>
+      <w:r>
+        <w:rPr>
+          <w:rFonts w:ascii="Times New Roman"/>
+          <w:sz w:val="20"/>
+          <w:szCs w:val="20"/>
+        </w:rPr>
         <w:t>Simple applications: Online Advertisement, Recommendation Engines, Gene Networks, Speech modeling, etc.</w:t>
       </w:r>
     </w:p>
@@ -1494,7 +1648,34 @@
           <w:bCs/>
           <w:szCs w:val="22"/>
         </w:rPr>
-        <w:t xml:space="preserve">(Java &amp; Python)   </w:t>
+        <w:t>(Java,</w:t>
+      </w:r>
+      <w:r>
+        <w:rPr>
+          <w:rFonts w:ascii="Times New Roman"/>
+          <w:b/>
+          <w:bCs/>
+          <w:szCs w:val="22"/>
+        </w:rPr>
+        <w:t xml:space="preserve"> Python</w:t>
+      </w:r>
+      <w:r>
+        <w:rPr>
+          <w:rFonts w:ascii="Times New Roman"/>
+          <w:b/>
+          <w:bCs/>
+          <w:szCs w:val="22"/>
+        </w:rPr>
+        <w:t xml:space="preserve"> &amp; SQL</w:t>
+      </w:r>
+      <w:r>
+        <w:rPr>
+          <w:rFonts w:ascii="Times New Roman"/>
+          <w:b/>
+          <w:bCs/>
+          <w:szCs w:val="22"/>
+        </w:rPr>
+        <w:t xml:space="preserve">)   </w:t>
       </w:r>
     </w:p>
     <w:p>
@@ -2001,7 +2182,16 @@
           <w:bCs/>
           <w:szCs w:val="22"/>
         </w:rPr>
-        <w:t>, PHP, HTML</w:t>
+        <w:t>, PHP &amp;</w:t>
+      </w:r>
+      <w:r>
+        <w:rPr>
+          <w:rFonts w:ascii="Times New Roman"/>
+          <w:b/>
+          <w:bCs/>
+          <w:szCs w:val="22"/>
+        </w:rPr>
+        <w:t xml:space="preserve"> HTML</w:t>
       </w:r>
       <w:r>
         <w:rPr>
@@ -2747,7 +2937,16 @@
           <w:bCs/>
           <w:szCs w:val="22"/>
         </w:rPr>
-        <w:t>MatLab</w:t>
+        <w:t>Matl</w:t>
+      </w:r>
+      <w:r>
+        <w:rPr>
+          <w:rFonts w:ascii="Times New Roman"/>
+          <w:b/>
+          <w:bCs/>
+          <w:szCs w:val="22"/>
+        </w:rPr>
+        <w:t>ab</w:t>
       </w:r>
       <w:proofErr w:type="spellEnd"/>
       <w:r>
@@ -3083,45 +3282,6 @@
         </w:rPr>
         <w:t>.</w:t>
       </w:r>
-    </w:p>
-    <w:p>
-      <w:pPr>
-        <w:rPr>
-          <w:rStyle w:val="Hyperlink1"/>
-          <w:rFonts w:ascii="Times New Roman"/>
-          <w:sz w:val="20"/>
-          <w:szCs w:val="20"/>
-        </w:rPr>
-      </w:pPr>
-      <w:r>
-        <w:rPr>
-          <w:rFonts w:ascii="Times New Roman"/>
-          <w:b/>
-          <w:bCs/>
-          <w:sz w:val="20"/>
-          <w:szCs w:val="20"/>
-        </w:rPr>
-        <w:t>Video Presentation</w:t>
-      </w:r>
-      <w:r>
-        <w:rPr>
-          <w:rFonts w:ascii="Times New Roman"/>
-          <w:sz w:val="20"/>
-          <w:szCs w:val="20"/>
-        </w:rPr>
-        <w:t xml:space="preserve">: </w:t>
-      </w:r>
-      <w:hyperlink r:id="rId8" w:history="1">
-        <w:r>
-          <w:rPr>
-            <w:rStyle w:val="Hyperlink1"/>
-            <w:rFonts w:ascii="Times New Roman"/>
-            <w:sz w:val="20"/>
-            <w:szCs w:val="20"/>
-          </w:rPr>
-          <w:t>https://www.youtube.com/watch?v=vX6c2LI3kPY</w:t>
-        </w:r>
-      </w:hyperlink>
     </w:p>
     <w:p>
       <w:pPr>
@@ -3257,7 +3417,7 @@
           <w:bar w:val="none" w:sz="0" w:color="auto"/>
         </w:pBdr>
         <w:rPr>
-          <w:rFonts w:ascii="Times New Roman" w:hint="eastAsia"/>
+          <w:rFonts w:ascii="Times New Roman"/>
           <w:sz w:val="20"/>
           <w:szCs w:val="20"/>
         </w:rPr>
@@ -3272,7 +3432,7 @@
       </w:r>
     </w:p>
     <w:sectPr>
-      <w:headerReference w:type="default" r:id="rId9"/>
+      <w:headerReference w:type="default" r:id="rId8"/>
       <w:pgSz w:w="11900" w:h="16840"/>
       <w:pgMar w:top="1440" w:right="701" w:bottom="1440" w:left="709" w:header="851" w:footer="992" w:gutter="0"/>
       <w:cols w:space="720"/>
@@ -7885,15 +8045,6 @@
   </w:num>
   <w:num w:numId="34">
     <w:abstractNumId w:val="24"/>
-    <w:lvlOverride w:ilvl="0"/>
-    <w:lvlOverride w:ilvl="1"/>
-    <w:lvlOverride w:ilvl="2"/>
-    <w:lvlOverride w:ilvl="3"/>
-    <w:lvlOverride w:ilvl="4"/>
-    <w:lvlOverride w:ilvl="5"/>
-    <w:lvlOverride w:ilvl="6"/>
-    <w:lvlOverride w:ilvl="7"/>
-    <w:lvlOverride w:ilvl="8"/>
   </w:num>
   <w:numIdMacAtCleanup w:val="20"/>
 </w:numbering>
@@ -10024,7 +10175,7 @@
 </file>
 
 <file path=customXml/itemProps1.xml><?xml version="1.0" encoding="utf-8"?>
-<ds:datastoreItem xmlns:ds="http://schemas.openxmlformats.org/officeDocument/2006/customXml" ds:itemID="{7FF49232-10E2-43BC-828F-38F9A30D0D89}">
+<ds:datastoreItem xmlns:ds="http://schemas.openxmlformats.org/officeDocument/2006/customXml" ds:itemID="{3140DF99-7277-49A5-A903-02B2CE4E50AA}">
   <ds:schemaRefs>
     <ds:schemaRef ds:uri="http://schemas.openxmlformats.org/officeDocument/2006/bibliography"/>
   </ds:schemaRefs>

</xml_diff>

<commit_message>
latest version of my resume , add chinese version 03/08
</commit_message>
<xml_diff>
--- a/resume_CONG.docx
+++ b/resume_CONG.docx
@@ -99,27 +99,34 @@
         </w:rPr>
         <w:t>pengcong@ucla.edu</w:t>
       </w:r>
+      <w:r>
+        <w:rPr>
+          <w:sz w:val="24"/>
+        </w:rPr>
+        <w:t xml:space="preserve"> </w:t>
+      </w:r>
     </w:p>
     <w:p>
       <w:pPr>
         <w:pStyle w:val="aa"/>
+        <w:pBdr>
+          <w:bottom w:val="single" w:sz="6" w:space="1" w:color="auto"/>
+        </w:pBdr>
         <w:spacing w:beforeLines="40" w:before="96" w:afterLines="40" w:after="96"/>
-        <w:ind w:rightChars="-570" w:right="-1197"/>
-      </w:pPr>
-      <w:r>
         <w:rPr>
           <w:sz w:val="24"/>
-        </w:rPr>
-        <w:t xml:space="preserve">SKILLS: </w:t>
-      </w:r>
+          <w:u w:val="none"/>
+        </w:rPr>
+      </w:pPr>
       <w:r>
         <w:rPr>
           <w:sz w:val="24"/>
-        </w:rPr>
-        <w:t xml:space="preserve"> </w:t>
-      </w:r>
-      <w:r>
-        <w:t xml:space="preserve">                                                                                                                </w:t>
+          <w:u w:val="none"/>
+        </w:rPr>
+        <w:t>SKILLS:</w:t>
+      </w:r>
+      <w:r>
+        <w:t xml:space="preserve">                                                                                                             </w:t>
       </w:r>
     </w:p>
     <w:p>
@@ -216,7 +223,7 @@
     <w:p>
       <w:pPr>
         <w:rPr>
-          <w:rFonts w:ascii="Times New Roman" w:eastAsiaTheme="minorEastAsia" w:hAnsi="Times New Roman" w:cs="Times New Roman"/>
+          <w:rFonts w:ascii="Times New Roman" w:eastAsiaTheme="minorEastAsia" w:hint="eastAsia"/>
           <w:sz w:val="22"/>
           <w:szCs w:val="22"/>
         </w:rPr>
@@ -251,26 +258,23 @@
     <w:p>
       <w:pPr>
         <w:pStyle w:val="aa"/>
+        <w:pBdr>
+          <w:bottom w:val="single" w:sz="6" w:space="1" w:color="auto"/>
+        </w:pBdr>
         <w:spacing w:beforeLines="40" w:before="96" w:afterLines="40" w:after="96"/>
-        <w:ind w:rightChars="-570" w:right="-1197"/>
-      </w:pPr>
-      <w:r>
-        <w:rPr>
+        <w:rPr>
+          <w:rFonts w:eastAsiaTheme="minorEastAsia"/>
           <w:sz w:val="24"/>
-        </w:rPr>
-        <w:t>EDUCATION</w:t>
-      </w:r>
-      <w:r>
-        <w:rPr>
+          <w:u w:val="none"/>
+        </w:rPr>
+      </w:pPr>
+      <w:r>
+        <w:rPr>
+          <w:rFonts w:hint="eastAsia"/>
           <w:sz w:val="24"/>
-        </w:rPr>
-        <w:t>:</w:t>
-      </w:r>
-      <w:r>
-        <w:t xml:space="preserve">  </w:t>
-      </w:r>
-      <w:r>
-        <w:t xml:space="preserve"> </w:t>
+          <w:u w:val="none"/>
+        </w:rPr>
+        <w:t>EDUCATION:</w:t>
       </w:r>
     </w:p>
     <w:p>
@@ -859,35 +863,28 @@
         <w:rPr>
           <w:rFonts w:ascii="Times New Roman"/>
         </w:rPr>
-        <w:t xml:space="preserve">              </w:t>
+        <w:t xml:space="preserve">  </w:t>
       </w:r>
     </w:p>
     <w:p>
       <w:pPr>
         <w:pStyle w:val="aa"/>
+        <w:pBdr>
+          <w:bottom w:val="single" w:sz="6" w:space="1" w:color="auto"/>
+        </w:pBdr>
         <w:spacing w:beforeLines="40" w:before="96" w:afterLines="40" w:after="96"/>
-        <w:ind w:rightChars="-570" w:right="-1197"/>
-        <w:rPr>
+        <w:rPr>
+          <w:rFonts w:eastAsiaTheme="minorEastAsia" w:hint="eastAsia"/>
           <w:sz w:val="24"/>
+          <w:u w:val="none"/>
         </w:rPr>
       </w:pPr>
       <w:r>
         <w:rPr>
           <w:sz w:val="24"/>
-        </w:rPr>
-        <w:t>EXPERIENCE</w:t>
-      </w:r>
-      <w:r>
-        <w:rPr>
-          <w:sz w:val="24"/>
-        </w:rPr>
-        <w:t>:</w:t>
-      </w:r>
-      <w:r>
-        <w:rPr>
-          <w:sz w:val="24"/>
-        </w:rPr>
-        <w:t xml:space="preserve"> </w:t>
+          <w:u w:val="none"/>
+        </w:rPr>
+        <w:t>EXPERIENCE:</w:t>
       </w:r>
     </w:p>
     <w:p>
@@ -1307,15 +1304,39 @@
           <w:sz w:val="20"/>
           <w:szCs w:val="20"/>
         </w:rPr>
-        <w:t xml:space="preserve">Classification Analysis: </w:t>
-      </w:r>
-      <w:r>
-        <w:rPr>
-          <w:rFonts w:ascii="Times New Roman"/>
-          <w:sz w:val="20"/>
-          <w:szCs w:val="20"/>
-        </w:rPr>
-        <w:t>Implementation of text data modeling strategies and different feature extraction strategies (</w:t>
+        <w:t xml:space="preserve">Classification </w:t>
+      </w:r>
+      <w:r>
+        <w:rPr>
+          <w:rFonts w:ascii="Times New Roman"/>
+          <w:sz w:val="20"/>
+          <w:szCs w:val="20"/>
+        </w:rPr>
+        <w:t xml:space="preserve">&amp; Clustering </w:t>
+      </w:r>
+      <w:r>
+        <w:rPr>
+          <w:rFonts w:ascii="Times New Roman"/>
+          <w:sz w:val="20"/>
+          <w:szCs w:val="20"/>
+        </w:rPr>
+        <w:t xml:space="preserve">Analysis: </w:t>
+      </w:r>
+      <w:r>
+        <w:rPr>
+          <w:rFonts w:ascii="Times New Roman"/>
+          <w:sz w:val="20"/>
+          <w:szCs w:val="20"/>
+        </w:rPr>
+        <w:t>Implemented</w:t>
+      </w:r>
+      <w:r>
+        <w:rPr>
+          <w:rFonts w:ascii="Times New Roman"/>
+          <w:sz w:val="20"/>
+          <w:szCs w:val="20"/>
+        </w:rPr>
+        <w:t xml:space="preserve"> text data modeling strategies and different feature extraction strategies (</w:t>
       </w:r>
       <w:proofErr w:type="spellStart"/>
       <w:r>
@@ -1360,8 +1381,6 @@
         </w:rPr>
         <w:t>on</w:t>
       </w:r>
-      <w:bookmarkStart w:id="0" w:name="_GoBack"/>
-      <w:bookmarkEnd w:id="0"/>
       <w:proofErr w:type="gramEnd"/>
       <w:r>
         <w:rPr>
@@ -1411,7 +1430,23 @@
           <w:sz w:val="20"/>
           <w:szCs w:val="20"/>
         </w:rPr>
-        <w:t xml:space="preserve"> dataset with a various learning algorithms (Linear SVM, soft margin SVM, Na</w:t>
+        <w:t xml:space="preserve"> dataset with a various learning algorithms (</w:t>
+      </w:r>
+      <w:r>
+        <w:rPr>
+          <w:rFonts w:ascii="Times New Roman"/>
+          <w:sz w:val="20"/>
+          <w:szCs w:val="20"/>
+        </w:rPr>
+        <w:t xml:space="preserve">K-means, </w:t>
+      </w:r>
+      <w:r>
+        <w:rPr>
+          <w:rFonts w:ascii="Times New Roman"/>
+          <w:sz w:val="20"/>
+          <w:szCs w:val="20"/>
+        </w:rPr>
+        <w:t>Linear SVM, soft margin SVM, Na</w:t>
       </w:r>
       <w:r>
         <w:rPr>
@@ -1565,7 +1600,33 @@
           <w:sz w:val="20"/>
           <w:szCs w:val="20"/>
         </w:rPr>
-        <w:t xml:space="preserve"> (Matrix Factorization Toolbox in MATLAB and NMF</w:t>
+        <w:t xml:space="preserve"> (Matrix Fa</w:t>
+      </w:r>
+      <w:bookmarkStart w:id="0" w:name="_GoBack"/>
+      <w:bookmarkEnd w:id="0"/>
+      <w:r>
+        <w:rPr>
+          <w:rFonts w:ascii="Times New Roman"/>
+          <w:sz w:val="20"/>
+          <w:szCs w:val="20"/>
+        </w:rPr>
+        <w:t>c</w:t>
+      </w:r>
+      <w:r>
+        <w:rPr>
+          <w:rFonts w:ascii="Times New Roman"/>
+          <w:sz w:val="20"/>
+          <w:szCs w:val="20"/>
+        </w:rPr>
+        <w:t>torization Toolbox in MATLAB &amp;</w:t>
+      </w:r>
+      <w:r>
+        <w:rPr>
+          <w:rFonts w:ascii="Times New Roman"/>
+          <w:sz w:val="20"/>
+          <w:szCs w:val="20"/>
+        </w:rPr>
+        <w:t xml:space="preserve"> NMF</w:t>
       </w:r>
       <w:r>
         <w:rPr>
@@ -1586,19 +1647,294 @@
     </w:p>
     <w:p>
       <w:pPr>
-        <w:rPr>
-          <w:rFonts w:ascii="Times New Roman"/>
-          <w:sz w:val="20"/>
-          <w:szCs w:val="20"/>
-        </w:rPr>
-      </w:pPr>
-      <w:r>
-        <w:rPr>
-          <w:rFonts w:ascii="Times New Roman"/>
-          <w:sz w:val="20"/>
-          <w:szCs w:val="20"/>
-        </w:rPr>
-        <w:t>[Future Topics]</w:t>
+        <w:spacing w:beforeLines="20" w:before="48" w:afterLines="20" w:after="48" w:line="276" w:lineRule="auto"/>
+        <w:jc w:val="left"/>
+        <w:rPr>
+          <w:rFonts w:ascii="Times New Roman"/>
+          <w:b/>
+          <w:bCs/>
+          <w:szCs w:val="22"/>
+        </w:rPr>
+      </w:pPr>
+      <w:r>
+        <w:rPr>
+          <w:rFonts w:ascii="Times New Roman"/>
+          <w:b/>
+          <w:bCs/>
+          <w:szCs w:val="22"/>
+        </w:rPr>
+        <w:t xml:space="preserve">Undergraduate Dissertation: </w:t>
+      </w:r>
+      <w:r>
+        <w:rPr>
+          <w:rFonts w:ascii="Times New Roman"/>
+          <w:b/>
+          <w:bCs/>
+          <w:szCs w:val="22"/>
+        </w:rPr>
+        <w:t>Advanced Algorithm Analysis on Wi-Fi Locating Based on Automatic Path Tracking</w:t>
+      </w:r>
+      <w:r>
+        <w:rPr>
+          <w:rFonts w:ascii="Times New Roman"/>
+          <w:b/>
+          <w:bCs/>
+          <w:szCs w:val="22"/>
+        </w:rPr>
+        <w:t xml:space="preserve"> </w:t>
+      </w:r>
+      <w:r>
+        <w:rPr>
+          <w:rFonts w:ascii="Times New Roman"/>
+          <w:b/>
+          <w:bCs/>
+          <w:szCs w:val="22"/>
+        </w:rPr>
+        <w:t>(Java,</w:t>
+      </w:r>
+      <w:r>
+        <w:rPr>
+          <w:rFonts w:ascii="Times New Roman"/>
+          <w:b/>
+          <w:bCs/>
+          <w:szCs w:val="22"/>
+        </w:rPr>
+        <w:t xml:space="preserve"> Python</w:t>
+      </w:r>
+      <w:r>
+        <w:rPr>
+          <w:rFonts w:ascii="Times New Roman"/>
+          <w:b/>
+          <w:bCs/>
+          <w:szCs w:val="22"/>
+        </w:rPr>
+        <w:t xml:space="preserve"> &amp; SQL</w:t>
+      </w:r>
+      <w:r>
+        <w:rPr>
+          <w:rFonts w:ascii="Times New Roman"/>
+          <w:b/>
+          <w:bCs/>
+          <w:szCs w:val="22"/>
+        </w:rPr>
+        <w:t xml:space="preserve">)   </w:t>
+      </w:r>
+    </w:p>
+    <w:p>
+      <w:pPr>
+        <w:pStyle w:val="ab"/>
+        <w:rPr>
+          <w:rStyle w:val="Char3"/>
+          <w:rFonts w:ascii="Times New Roman" w:hAnsi="Times New Roman" w:cs="Times New Roman"/>
+          <w:b w:val="0"/>
+          <w:sz w:val="20"/>
+          <w:szCs w:val="20"/>
+          <w:lang w:val="en-US"/>
+        </w:rPr>
+      </w:pPr>
+      <w:r>
+        <w:rPr>
+          <w:rFonts w:hint="eastAsia"/>
+          <w:b w:val="0"/>
+          <w:sz w:val="20"/>
+          <w:szCs w:val="20"/>
+        </w:rPr>
+        <w:t>Advisor:</w:t>
+      </w:r>
+      <w:r>
+        <w:rPr>
+          <w:b w:val="0"/>
+          <w:sz w:val="20"/>
+          <w:szCs w:val="20"/>
+        </w:rPr>
+        <w:t xml:space="preserve"> </w:t>
+      </w:r>
+      <w:proofErr w:type="spellStart"/>
+      <w:r>
+        <w:rPr>
+          <w:b w:val="0"/>
+          <w:bCs w:val="0"/>
+          <w:i/>
+          <w:sz w:val="20"/>
+          <w:szCs w:val="20"/>
+        </w:rPr>
+        <w:t>Ke</w:t>
+      </w:r>
+      <w:proofErr w:type="spellEnd"/>
+      <w:r>
+        <w:rPr>
+          <w:b w:val="0"/>
+          <w:bCs w:val="0"/>
+          <w:i/>
+          <w:sz w:val="20"/>
+          <w:szCs w:val="20"/>
+        </w:rPr>
+        <w:t xml:space="preserve"> Xu</w:t>
+      </w:r>
+      <w:r>
+        <w:rPr>
+          <w:rFonts w:hint="eastAsia"/>
+          <w:b w:val="0"/>
+          <w:bCs w:val="0"/>
+          <w:i/>
+          <w:sz w:val="20"/>
+          <w:szCs w:val="20"/>
+        </w:rPr>
+        <w:t xml:space="preserve"> </w:t>
+      </w:r>
+      <w:r>
+        <w:rPr>
+          <w:b w:val="0"/>
+          <w:bCs w:val="0"/>
+          <w:i/>
+          <w:sz w:val="20"/>
+          <w:szCs w:val="20"/>
+        </w:rPr>
+        <w:t xml:space="preserve"> </w:t>
+      </w:r>
+      <w:r>
+        <w:t xml:space="preserve">                                       </w:t>
+      </w:r>
+      <w:r>
+        <w:t xml:space="preserve">    </w:t>
+      </w:r>
+      <w:r>
+        <w:t xml:space="preserve">                </w:t>
+      </w:r>
+      <w:r>
+        <w:t xml:space="preserve"> </w:t>
+      </w:r>
+      <w:r>
+        <w:rPr>
+          <w:b w:val="0"/>
+          <w:bCs w:val="0"/>
+          <w:i/>
+          <w:iCs/>
+          <w:sz w:val="20"/>
+          <w:szCs w:val="20"/>
+        </w:rPr>
+        <w:t xml:space="preserve">  </w:t>
+      </w:r>
+      <w:r>
+        <w:rPr>
+          <w:rFonts w:hint="eastAsia"/>
+          <w:b w:val="0"/>
+          <w:bCs w:val="0"/>
+          <w:i/>
+          <w:iCs/>
+          <w:sz w:val="20"/>
+          <w:szCs w:val="20"/>
+        </w:rPr>
+        <w:t>Tsinghua</w:t>
+      </w:r>
+      <w:r>
+        <w:rPr>
+          <w:b w:val="0"/>
+          <w:bCs w:val="0"/>
+          <w:i/>
+          <w:iCs/>
+          <w:sz w:val="20"/>
+          <w:szCs w:val="20"/>
+        </w:rPr>
+        <w:t xml:space="preserve"> University</w:t>
+      </w:r>
+      <w:r>
+        <w:rPr>
+          <w:b w:val="0"/>
+          <w:bCs w:val="0"/>
+          <w:i/>
+          <w:iCs/>
+          <w:sz w:val="20"/>
+          <w:szCs w:val="20"/>
+        </w:rPr>
+        <w:t xml:space="preserve">  </w:t>
+      </w:r>
+      <w:r>
+        <w:rPr>
+          <w:b w:val="0"/>
+          <w:bCs w:val="0"/>
+          <w:i/>
+          <w:iCs/>
+          <w:sz w:val="20"/>
+          <w:szCs w:val="20"/>
+        </w:rPr>
+        <w:t xml:space="preserve">  </w:t>
+      </w:r>
+      <w:r>
+        <w:t xml:space="preserve">  </w:t>
+      </w:r>
+      <w:r>
+        <w:t xml:space="preserve">                 </w:t>
+      </w:r>
+      <w:r>
+        <w:t xml:space="preserve">                       </w:t>
+      </w:r>
+      <w:r>
+        <w:t xml:space="preserve">   </w:t>
+      </w:r>
+      <w:r>
+        <w:t xml:space="preserve">  </w:t>
+      </w:r>
+      <w:r>
+        <w:t xml:space="preserve"> </w:t>
+      </w:r>
+      <w:r>
+        <w:t xml:space="preserve">   </w:t>
+      </w:r>
+      <w:r>
+        <w:rPr>
+          <w:rStyle w:val="Char3"/>
+          <w:rFonts w:ascii="Times New Roman" w:hAnsi="Times New Roman" w:cs="Times New Roman"/>
+          <w:b w:val="0"/>
+          <w:sz w:val="20"/>
+          <w:szCs w:val="20"/>
+          <w:lang w:val="en-US"/>
+        </w:rPr>
+        <w:t>2015.11</w:t>
+      </w:r>
+      <w:r>
+        <w:rPr>
+          <w:rStyle w:val="Char3"/>
+          <w:rFonts w:ascii="Times New Roman" w:hAnsi="Times New Roman" w:cs="Times New Roman"/>
+          <w:b w:val="0"/>
+          <w:sz w:val="20"/>
+          <w:szCs w:val="20"/>
+          <w:lang w:val="en-US"/>
+        </w:rPr>
+        <w:t xml:space="preserve"> </w:t>
+      </w:r>
+      <w:r>
+        <w:rPr>
+          <w:rStyle w:val="Char3"/>
+          <w:rFonts w:ascii="Times New Roman" w:hAnsi="Times New Roman" w:cs="Times New Roman"/>
+          <w:b w:val="0"/>
+          <w:sz w:val="20"/>
+          <w:szCs w:val="20"/>
+          <w:lang w:val="en-US"/>
+        </w:rPr>
+        <w:t>-</w:t>
+      </w:r>
+      <w:r>
+        <w:rPr>
+          <w:rStyle w:val="Char3"/>
+          <w:rFonts w:ascii="Times New Roman" w:hAnsi="Times New Roman" w:cs="Times New Roman"/>
+          <w:b w:val="0"/>
+          <w:sz w:val="20"/>
+          <w:szCs w:val="20"/>
+          <w:lang w:val="en-US"/>
+        </w:rPr>
+        <w:t xml:space="preserve"> </w:t>
+      </w:r>
+      <w:r>
+        <w:rPr>
+          <w:rStyle w:val="Char3"/>
+          <w:rFonts w:ascii="Times New Roman" w:hAnsi="Times New Roman" w:cs="Times New Roman"/>
+          <w:b w:val="0"/>
+          <w:sz w:val="20"/>
+          <w:szCs w:val="20"/>
+          <w:lang w:val="en-US"/>
+        </w:rPr>
+        <w:t>2016.05</w:t>
       </w:r>
     </w:p>
     <w:p>
@@ -1620,23 +1956,79 @@
           <w:sz w:val="20"/>
           <w:szCs w:val="20"/>
         </w:rPr>
-        <w:t>Unsupervised Methods for Data Modeling (K-means clustering, PCA, ICA, NCA</w:t>
-      </w:r>
-      <w:r>
-        <w:rPr>
-          <w:rFonts w:ascii="Times New Roman"/>
-          <w:sz w:val="20"/>
-          <w:szCs w:val="20"/>
-        </w:rPr>
-        <w:t>, etc.</w:t>
-      </w:r>
-      <w:r>
-        <w:rPr>
-          <w:rFonts w:ascii="Times New Roman"/>
-          <w:sz w:val="20"/>
-          <w:szCs w:val="20"/>
-        </w:rPr>
-        <w:t>)</w:t>
+        <w:t>I</w:t>
+      </w:r>
+      <w:r>
+        <w:rPr>
+          <w:rFonts w:ascii="Times New Roman"/>
+          <w:sz w:val="20"/>
+          <w:szCs w:val="20"/>
+        </w:rPr>
+        <w:t>mplemented</w:t>
+      </w:r>
+      <w:r>
+        <w:rPr>
+          <w:rFonts w:ascii="Times New Roman"/>
+          <w:sz w:val="20"/>
+          <w:szCs w:val="20"/>
+        </w:rPr>
+        <w:t xml:space="preserve"> </w:t>
+      </w:r>
+      <w:r>
+        <w:rPr>
+          <w:rFonts w:ascii="Times New Roman"/>
+          <w:sz w:val="20"/>
+          <w:szCs w:val="20"/>
+        </w:rPr>
+        <w:t>K-means</w:t>
+      </w:r>
+      <w:r>
+        <w:rPr>
+          <w:rFonts w:ascii="Times New Roman"/>
+          <w:sz w:val="20"/>
+          <w:szCs w:val="20"/>
+        </w:rPr>
+        <w:t xml:space="preserve"> </w:t>
+      </w:r>
+      <w:r>
+        <w:rPr>
+          <w:rFonts w:ascii="Times New Roman"/>
+          <w:sz w:val="20"/>
+          <w:szCs w:val="20"/>
+        </w:rPr>
+        <w:t>c</w:t>
+      </w:r>
+      <w:r>
+        <w:rPr>
+          <w:rFonts w:ascii="Times New Roman"/>
+          <w:sz w:val="20"/>
+          <w:szCs w:val="20"/>
+        </w:rPr>
+        <w:t>lustering algorithm to learn</w:t>
+      </w:r>
+      <w:r>
+        <w:rPr>
+          <w:rFonts w:ascii="Times New Roman"/>
+          <w:sz w:val="20"/>
+          <w:szCs w:val="20"/>
+        </w:rPr>
+        <w:t xml:space="preserve"> features of actual </w:t>
+      </w:r>
+      <w:r>
+        <w:rPr>
+          <w:rFonts w:ascii="Times New Roman"/>
+          <w:sz w:val="20"/>
+          <w:szCs w:val="20"/>
+        </w:rPr>
+        <w:t xml:space="preserve">human </w:t>
+      </w:r>
+      <w:r>
+        <w:rPr>
+          <w:rFonts w:ascii="Times New Roman"/>
+          <w:sz w:val="20"/>
+          <w:szCs w:val="20"/>
+        </w:rPr>
+        <w:t>trajectories.</w:t>
       </w:r>
     </w:p>
     <w:p>
@@ -1658,7 +2050,71 @@
           <w:sz w:val="20"/>
           <w:szCs w:val="20"/>
         </w:rPr>
-        <w:t>Supervised Classifiers: SVM, Neural Networks, etc</w:t>
+        <w:t>Summarized</w:t>
+      </w:r>
+      <w:r>
+        <w:rPr>
+          <w:rFonts w:ascii="Times New Roman"/>
+          <w:sz w:val="20"/>
+          <w:szCs w:val="20"/>
+        </w:rPr>
+        <w:t xml:space="preserve"> </w:t>
+      </w:r>
+      <w:r>
+        <w:rPr>
+          <w:rFonts w:ascii="Times New Roman"/>
+          <w:sz w:val="20"/>
+          <w:szCs w:val="20"/>
+        </w:rPr>
+        <w:t xml:space="preserve">3 </w:t>
+      </w:r>
+      <w:r>
+        <w:rPr>
+          <w:rFonts w:ascii="Times New Roman"/>
+          <w:sz w:val="20"/>
+          <w:szCs w:val="20"/>
+        </w:rPr>
+        <w:t>importan</w:t>
+      </w:r>
+      <w:r>
+        <w:rPr>
+          <w:rFonts w:ascii="Times New Roman"/>
+          <w:sz w:val="20"/>
+          <w:szCs w:val="20"/>
+        </w:rPr>
+        <w:t>t patterns</w:t>
+      </w:r>
+      <w:r>
+        <w:rPr>
+          <w:rFonts w:ascii="Times New Roman"/>
+          <w:sz w:val="20"/>
+          <w:szCs w:val="20"/>
+        </w:rPr>
+        <w:t xml:space="preserve"> along the human trajectories, </w:t>
+      </w:r>
+      <w:r>
+        <w:rPr>
+          <w:rFonts w:ascii="Times New Roman"/>
+          <w:sz w:val="20"/>
+          <w:szCs w:val="20"/>
+        </w:rPr>
+        <w:t>set a criteria for fur</w:t>
+      </w:r>
+      <w:r>
+        <w:rPr>
+          <w:rFonts w:ascii="Times New Roman"/>
+          <w:sz w:val="20"/>
+          <w:szCs w:val="20"/>
+        </w:rPr>
+        <w:t>ther evaluation in localization and r</w:t>
+      </w:r>
+      <w:r>
+        <w:rPr>
+          <w:rFonts w:ascii="Times New Roman"/>
+          <w:sz w:val="20"/>
+          <w:szCs w:val="20"/>
+        </w:rPr>
+        <w:t>evised the localization trajectory with given pattern rules</w:t>
       </w:r>
       <w:r>
         <w:rPr>
@@ -1688,496 +2144,6 @@
           <w:sz w:val="20"/>
           <w:szCs w:val="20"/>
         </w:rPr>
-        <w:t>Simple applications: Online Advertisement, Recommendation Engines, Gene Networks, Speech modeling, etc.</w:t>
-      </w:r>
-    </w:p>
-    <w:p>
-      <w:pPr>
-        <w:spacing w:beforeLines="20" w:before="48" w:afterLines="20" w:after="48" w:line="276" w:lineRule="auto"/>
-        <w:jc w:val="left"/>
-        <w:rPr>
-          <w:rFonts w:ascii="Times New Roman"/>
-          <w:b/>
-          <w:bCs/>
-          <w:szCs w:val="22"/>
-        </w:rPr>
-      </w:pPr>
-      <w:r>
-        <w:rPr>
-          <w:rFonts w:ascii="Times New Roman"/>
-          <w:b/>
-          <w:bCs/>
-          <w:szCs w:val="22"/>
-        </w:rPr>
-        <w:t>Advanced Algorithm Analysis on Wi-Fi Locating Based on Automatic Path Tracking</w:t>
-      </w:r>
-      <w:r>
-        <w:rPr>
-          <w:rFonts w:ascii="Times New Roman"/>
-          <w:b/>
-          <w:bCs/>
-          <w:szCs w:val="22"/>
-        </w:rPr>
-        <w:t xml:space="preserve"> </w:t>
-      </w:r>
-      <w:r>
-        <w:rPr>
-          <w:rFonts w:ascii="Times New Roman"/>
-          <w:b/>
-          <w:bCs/>
-          <w:szCs w:val="22"/>
-        </w:rPr>
-        <w:t>(Java,</w:t>
-      </w:r>
-      <w:r>
-        <w:rPr>
-          <w:rFonts w:ascii="Times New Roman"/>
-          <w:b/>
-          <w:bCs/>
-          <w:szCs w:val="22"/>
-        </w:rPr>
-        <w:t xml:space="preserve"> Python</w:t>
-      </w:r>
-      <w:r>
-        <w:rPr>
-          <w:rFonts w:ascii="Times New Roman"/>
-          <w:b/>
-          <w:bCs/>
-          <w:szCs w:val="22"/>
-        </w:rPr>
-        <w:t xml:space="preserve"> &amp; SQL</w:t>
-      </w:r>
-      <w:r>
-        <w:rPr>
-          <w:rFonts w:ascii="Times New Roman"/>
-          <w:b/>
-          <w:bCs/>
-          <w:szCs w:val="22"/>
-        </w:rPr>
-        <w:t xml:space="preserve">)   </w:t>
-      </w:r>
-    </w:p>
-    <w:p>
-      <w:pPr>
-        <w:pStyle w:val="ab"/>
-        <w:rPr>
-          <w:rStyle w:val="Char3"/>
-          <w:rFonts w:ascii="Times New Roman" w:hAnsi="Times New Roman" w:cs="Times New Roman"/>
-          <w:b w:val="0"/>
-          <w:sz w:val="20"/>
-          <w:szCs w:val="20"/>
-          <w:lang w:val="en-US"/>
-        </w:rPr>
-      </w:pPr>
-      <w:r>
-        <w:rPr>
-          <w:rFonts w:hint="eastAsia"/>
-          <w:b w:val="0"/>
-          <w:sz w:val="20"/>
-          <w:szCs w:val="20"/>
-        </w:rPr>
-        <w:t>Advisor:</w:t>
-      </w:r>
-      <w:r>
-        <w:rPr>
-          <w:b w:val="0"/>
-          <w:sz w:val="20"/>
-          <w:szCs w:val="20"/>
-        </w:rPr>
-        <w:t xml:space="preserve"> </w:t>
-      </w:r>
-      <w:proofErr w:type="spellStart"/>
-      <w:r>
-        <w:rPr>
-          <w:b w:val="0"/>
-          <w:bCs w:val="0"/>
-          <w:i/>
-          <w:sz w:val="20"/>
-          <w:szCs w:val="20"/>
-        </w:rPr>
-        <w:t>Ke</w:t>
-      </w:r>
-      <w:proofErr w:type="spellEnd"/>
-      <w:r>
-        <w:rPr>
-          <w:b w:val="0"/>
-          <w:bCs w:val="0"/>
-          <w:i/>
-          <w:sz w:val="20"/>
-          <w:szCs w:val="20"/>
-        </w:rPr>
-        <w:t xml:space="preserve"> Xu</w:t>
-      </w:r>
-      <w:r>
-        <w:rPr>
-          <w:rFonts w:hint="eastAsia"/>
-          <w:b w:val="0"/>
-          <w:bCs w:val="0"/>
-          <w:i/>
-          <w:sz w:val="20"/>
-          <w:szCs w:val="20"/>
-        </w:rPr>
-        <w:t xml:space="preserve"> </w:t>
-      </w:r>
-      <w:r>
-        <w:rPr>
-          <w:b w:val="0"/>
-          <w:bCs w:val="0"/>
-          <w:i/>
-          <w:sz w:val="20"/>
-          <w:szCs w:val="20"/>
-        </w:rPr>
-        <w:t xml:space="preserve"> </w:t>
-      </w:r>
-      <w:r>
-        <w:t xml:space="preserve">                                       </w:t>
-      </w:r>
-      <w:r>
-        <w:t xml:space="preserve">    </w:t>
-      </w:r>
-      <w:r>
-        <w:t xml:space="preserve">                </w:t>
-      </w:r>
-      <w:r>
-        <w:t xml:space="preserve"> </w:t>
-      </w:r>
-      <w:r>
-        <w:rPr>
-          <w:b w:val="0"/>
-          <w:bCs w:val="0"/>
-          <w:i/>
-          <w:iCs/>
-          <w:sz w:val="20"/>
-          <w:szCs w:val="20"/>
-        </w:rPr>
-        <w:t xml:space="preserve">  </w:t>
-      </w:r>
-      <w:r>
-        <w:rPr>
-          <w:rFonts w:hint="eastAsia"/>
-          <w:b w:val="0"/>
-          <w:bCs w:val="0"/>
-          <w:i/>
-          <w:iCs/>
-          <w:sz w:val="20"/>
-          <w:szCs w:val="20"/>
-        </w:rPr>
-        <w:t>Tsinghua</w:t>
-      </w:r>
-      <w:r>
-        <w:rPr>
-          <w:b w:val="0"/>
-          <w:bCs w:val="0"/>
-          <w:i/>
-          <w:iCs/>
-          <w:sz w:val="20"/>
-          <w:szCs w:val="20"/>
-        </w:rPr>
-        <w:t xml:space="preserve"> University</w:t>
-      </w:r>
-      <w:r>
-        <w:rPr>
-          <w:b w:val="0"/>
-          <w:bCs w:val="0"/>
-          <w:i/>
-          <w:iCs/>
-          <w:sz w:val="20"/>
-          <w:szCs w:val="20"/>
-        </w:rPr>
-        <w:t xml:space="preserve">  </w:t>
-      </w:r>
-      <w:r>
-        <w:rPr>
-          <w:b w:val="0"/>
-          <w:bCs w:val="0"/>
-          <w:i/>
-          <w:iCs/>
-          <w:sz w:val="20"/>
-          <w:szCs w:val="20"/>
-        </w:rPr>
-        <w:t xml:space="preserve">  </w:t>
-      </w:r>
-      <w:r>
-        <w:t xml:space="preserve">  </w:t>
-      </w:r>
-      <w:r>
-        <w:t xml:space="preserve">                 </w:t>
-      </w:r>
-      <w:r>
-        <w:t xml:space="preserve">                       </w:t>
-      </w:r>
-      <w:r>
-        <w:t xml:space="preserve">   </w:t>
-      </w:r>
-      <w:r>
-        <w:t xml:space="preserve">  </w:t>
-      </w:r>
-      <w:r>
-        <w:t xml:space="preserve"> </w:t>
-      </w:r>
-      <w:r>
-        <w:rPr>
-          <w:rStyle w:val="Char3"/>
-          <w:rFonts w:ascii="Times New Roman" w:hAnsi="Times New Roman" w:cs="Times New Roman"/>
-          <w:b w:val="0"/>
-          <w:sz w:val="20"/>
-          <w:szCs w:val="20"/>
-          <w:lang w:val="en-US"/>
-        </w:rPr>
-        <w:t>2015.11</w:t>
-      </w:r>
-      <w:r>
-        <w:rPr>
-          <w:rStyle w:val="Char3"/>
-          <w:rFonts w:ascii="Times New Roman" w:hAnsi="Times New Roman" w:cs="Times New Roman"/>
-          <w:b w:val="0"/>
-          <w:sz w:val="20"/>
-          <w:szCs w:val="20"/>
-          <w:lang w:val="en-US"/>
-        </w:rPr>
-        <w:t xml:space="preserve"> </w:t>
-      </w:r>
-      <w:r>
-        <w:rPr>
-          <w:rStyle w:val="Char3"/>
-          <w:rFonts w:ascii="Times New Roman" w:hAnsi="Times New Roman" w:cs="Times New Roman"/>
-          <w:b w:val="0"/>
-          <w:sz w:val="20"/>
-          <w:szCs w:val="20"/>
-          <w:lang w:val="en-US"/>
-        </w:rPr>
-        <w:t>-</w:t>
-      </w:r>
-      <w:r>
-        <w:rPr>
-          <w:rStyle w:val="Char3"/>
-          <w:rFonts w:ascii="Times New Roman" w:hAnsi="Times New Roman" w:cs="Times New Roman"/>
-          <w:b w:val="0"/>
-          <w:sz w:val="20"/>
-          <w:szCs w:val="20"/>
-          <w:lang w:val="en-US"/>
-        </w:rPr>
-        <w:t xml:space="preserve"> </w:t>
-      </w:r>
-      <w:r>
-        <w:rPr>
-          <w:rStyle w:val="Char3"/>
-          <w:rFonts w:ascii="Times New Roman" w:hAnsi="Times New Roman" w:cs="Times New Roman"/>
-          <w:b w:val="0"/>
-          <w:sz w:val="20"/>
-          <w:szCs w:val="20"/>
-          <w:lang w:val="en-US"/>
-        </w:rPr>
-        <w:t>2016.05</w:t>
-      </w:r>
-    </w:p>
-    <w:p>
-      <w:pPr>
-        <w:pStyle w:val="a7"/>
-        <w:numPr>
-          <w:ilvl w:val="0"/>
-          <w:numId w:val="19"/>
-        </w:numPr>
-        <w:rPr>
-          <w:rFonts w:ascii="Times New Roman"/>
-          <w:sz w:val="20"/>
-          <w:szCs w:val="20"/>
-        </w:rPr>
-      </w:pPr>
-      <w:r>
-        <w:rPr>
-          <w:rFonts w:ascii="Times New Roman"/>
-          <w:sz w:val="20"/>
-          <w:szCs w:val="20"/>
-        </w:rPr>
-        <w:t>I</w:t>
-      </w:r>
-      <w:r>
-        <w:rPr>
-          <w:rFonts w:ascii="Times New Roman"/>
-          <w:sz w:val="20"/>
-          <w:szCs w:val="20"/>
-        </w:rPr>
-        <w:t>mplemented</w:t>
-      </w:r>
-      <w:r>
-        <w:rPr>
-          <w:rFonts w:ascii="Times New Roman"/>
-          <w:sz w:val="20"/>
-          <w:szCs w:val="20"/>
-        </w:rPr>
-        <w:t xml:space="preserve"> </w:t>
-      </w:r>
-      <w:r>
-        <w:rPr>
-          <w:rFonts w:ascii="Times New Roman"/>
-          <w:sz w:val="20"/>
-          <w:szCs w:val="20"/>
-        </w:rPr>
-        <w:t>K-means</w:t>
-      </w:r>
-      <w:r>
-        <w:rPr>
-          <w:rFonts w:ascii="Times New Roman"/>
-          <w:sz w:val="20"/>
-          <w:szCs w:val="20"/>
-        </w:rPr>
-        <w:t xml:space="preserve"> </w:t>
-      </w:r>
-      <w:r>
-        <w:rPr>
-          <w:rFonts w:ascii="Times New Roman"/>
-          <w:sz w:val="20"/>
-          <w:szCs w:val="20"/>
-        </w:rPr>
-        <w:t>c</w:t>
-      </w:r>
-      <w:r>
-        <w:rPr>
-          <w:rFonts w:ascii="Times New Roman"/>
-          <w:sz w:val="20"/>
-          <w:szCs w:val="20"/>
-        </w:rPr>
-        <w:t>lustering algorithm to learn</w:t>
-      </w:r>
-      <w:r>
-        <w:rPr>
-          <w:rFonts w:ascii="Times New Roman"/>
-          <w:sz w:val="20"/>
-          <w:szCs w:val="20"/>
-        </w:rPr>
-        <w:t xml:space="preserve"> features of actual </w:t>
-      </w:r>
-      <w:r>
-        <w:rPr>
-          <w:rFonts w:ascii="Times New Roman"/>
-          <w:sz w:val="20"/>
-          <w:szCs w:val="20"/>
-        </w:rPr>
-        <w:t xml:space="preserve">human </w:t>
-      </w:r>
-      <w:r>
-        <w:rPr>
-          <w:rFonts w:ascii="Times New Roman"/>
-          <w:sz w:val="20"/>
-          <w:szCs w:val="20"/>
-        </w:rPr>
-        <w:t>trajectories.</w:t>
-      </w:r>
-    </w:p>
-    <w:p>
-      <w:pPr>
-        <w:pStyle w:val="a7"/>
-        <w:numPr>
-          <w:ilvl w:val="0"/>
-          <w:numId w:val="19"/>
-        </w:numPr>
-        <w:rPr>
-          <w:rFonts w:ascii="Times New Roman"/>
-          <w:sz w:val="20"/>
-          <w:szCs w:val="20"/>
-        </w:rPr>
-      </w:pPr>
-      <w:r>
-        <w:rPr>
-          <w:rFonts w:ascii="Times New Roman"/>
-          <w:sz w:val="20"/>
-          <w:szCs w:val="20"/>
-        </w:rPr>
-        <w:t>Summarized</w:t>
-      </w:r>
-      <w:r>
-        <w:rPr>
-          <w:rFonts w:ascii="Times New Roman"/>
-          <w:sz w:val="20"/>
-          <w:szCs w:val="20"/>
-        </w:rPr>
-        <w:t xml:space="preserve"> </w:t>
-      </w:r>
-      <w:r>
-        <w:rPr>
-          <w:rFonts w:ascii="Times New Roman"/>
-          <w:sz w:val="20"/>
-          <w:szCs w:val="20"/>
-        </w:rPr>
-        <w:t xml:space="preserve">3 </w:t>
-      </w:r>
-      <w:r>
-        <w:rPr>
-          <w:rFonts w:ascii="Times New Roman"/>
-          <w:sz w:val="20"/>
-          <w:szCs w:val="20"/>
-        </w:rPr>
-        <w:t>importan</w:t>
-      </w:r>
-      <w:r>
-        <w:rPr>
-          <w:rFonts w:ascii="Times New Roman"/>
-          <w:sz w:val="20"/>
-          <w:szCs w:val="20"/>
-        </w:rPr>
-        <w:t>t patterns</w:t>
-      </w:r>
-      <w:r>
-        <w:rPr>
-          <w:rFonts w:ascii="Times New Roman"/>
-          <w:sz w:val="20"/>
-          <w:szCs w:val="20"/>
-        </w:rPr>
-        <w:t xml:space="preserve"> along the human trajectories, </w:t>
-      </w:r>
-      <w:r>
-        <w:rPr>
-          <w:rFonts w:ascii="Times New Roman"/>
-          <w:sz w:val="20"/>
-          <w:szCs w:val="20"/>
-        </w:rPr>
-        <w:t>set a criteria for fur</w:t>
-      </w:r>
-      <w:r>
-        <w:rPr>
-          <w:rFonts w:ascii="Times New Roman"/>
-          <w:sz w:val="20"/>
-          <w:szCs w:val="20"/>
-        </w:rPr>
-        <w:t>ther evaluation in localization and r</w:t>
-      </w:r>
-      <w:r>
-        <w:rPr>
-          <w:rFonts w:ascii="Times New Roman"/>
-          <w:sz w:val="20"/>
-          <w:szCs w:val="20"/>
-        </w:rPr>
-        <w:t>evised the localization trajectory with given pattern rules</w:t>
-      </w:r>
-      <w:r>
-        <w:rPr>
-          <w:rFonts w:ascii="Times New Roman"/>
-          <w:sz w:val="20"/>
-          <w:szCs w:val="20"/>
-        </w:rPr>
-        <w:t>.</w:t>
-      </w:r>
-    </w:p>
-    <w:p>
-      <w:pPr>
-        <w:pStyle w:val="a7"/>
-        <w:numPr>
-          <w:ilvl w:val="0"/>
-          <w:numId w:val="19"/>
-        </w:numPr>
-        <w:rPr>
-          <w:rFonts w:ascii="Times New Roman"/>
-          <w:sz w:val="20"/>
-          <w:szCs w:val="20"/>
-        </w:rPr>
-      </w:pPr>
-      <w:r>
-        <w:rPr>
-          <w:rFonts w:ascii="Times New Roman"/>
-          <w:sz w:val="20"/>
-          <w:szCs w:val="20"/>
-        </w:rPr>
         <w:t>Improved localization accuracy according to a well-defined localization algorithm by overall 10%</w:t>
       </w:r>
       <w:r>
@@ -2287,7 +2253,7 @@
         <w:spacing w:beforeLines="20" w:before="48" w:afterLines="20" w:after="48"/>
         <w:jc w:val="left"/>
         <w:rPr>
-          <w:rFonts w:ascii="Times New Roman" w:eastAsia="Arial Unicode MS" w:hAnsi="Times New Roman" w:cs="Times New Roman"/>
+          <w:rFonts w:ascii="Times New Roman" w:eastAsia="Arial Unicode MS" w:hAnsi="Times New Roman" w:cs="Times New Roman" w:hint="eastAsia"/>
           <w:bCs/>
           <w:iCs/>
           <w:sz w:val="20"/>
@@ -2499,6 +2465,36 @@
         </w:numPr>
         <w:rPr>
           <w:rFonts w:ascii="Times New Roman"/>
+          <w:sz w:val="20"/>
+          <w:szCs w:val="20"/>
+        </w:rPr>
+      </w:pPr>
+      <w:r>
+        <w:rPr>
+          <w:rFonts w:ascii="Times New Roman" w:eastAsiaTheme="minorEastAsia" w:hint="eastAsia"/>
+          <w:sz w:val="20"/>
+          <w:szCs w:val="20"/>
+        </w:rPr>
+        <w:t>Design</w:t>
+      </w:r>
+      <w:r>
+        <w:rPr>
+          <w:rFonts w:ascii="Times New Roman" w:eastAsiaTheme="minorEastAsia"/>
+          <w:sz w:val="20"/>
+          <w:szCs w:val="20"/>
+        </w:rPr>
+        <w:t xml:space="preserve"> several required SQL queries on given Movie Database with desire speed and efficiency.</w:t>
+      </w:r>
+    </w:p>
+    <w:p>
+      <w:pPr>
+        <w:pStyle w:val="a7"/>
+        <w:numPr>
+          <w:ilvl w:val="0"/>
+          <w:numId w:val="18"/>
+        </w:numPr>
+        <w:rPr>
+          <w:rFonts w:ascii="Times New Roman" w:hint="eastAsia"/>
           <w:sz w:val="20"/>
           <w:szCs w:val="20"/>
         </w:rPr>
@@ -6756,6 +6752,119 @@
     </w:lvl>
   </w:abstractNum>
   <w:abstractNum w:abstractNumId="24" w15:restartNumberingAfterBreak="0">
+    <w:nsid w:val="6AF207BB"/>
+    <w:multiLevelType w:val="hybridMultilevel"/>
+    <w:tmpl w:val="94C0F6F2"/>
+    <w:lvl w:ilvl="0" w:tplc="04090001">
+      <w:start w:val="1"/>
+      <w:numFmt w:val="bullet"/>
+      <w:lvlText w:val=""/>
+      <w:lvlJc w:val="left"/>
+      <w:pPr>
+        <w:ind w:left="420" w:hanging="420"/>
+      </w:pPr>
+      <w:rPr>
+        <w:rFonts w:ascii="Wingdings" w:hAnsi="Wingdings" w:hint="default"/>
+      </w:rPr>
+    </w:lvl>
+    <w:lvl w:ilvl="1" w:tplc="04090003" w:tentative="1">
+      <w:start w:val="1"/>
+      <w:numFmt w:val="bullet"/>
+      <w:lvlText w:val=""/>
+      <w:lvlJc w:val="left"/>
+      <w:pPr>
+        <w:ind w:left="840" w:hanging="420"/>
+      </w:pPr>
+      <w:rPr>
+        <w:rFonts w:ascii="Wingdings" w:hAnsi="Wingdings" w:hint="default"/>
+      </w:rPr>
+    </w:lvl>
+    <w:lvl w:ilvl="2" w:tplc="04090005" w:tentative="1">
+      <w:start w:val="1"/>
+      <w:numFmt w:val="bullet"/>
+      <w:lvlText w:val=""/>
+      <w:lvlJc w:val="left"/>
+      <w:pPr>
+        <w:ind w:left="1260" w:hanging="420"/>
+      </w:pPr>
+      <w:rPr>
+        <w:rFonts w:ascii="Wingdings" w:hAnsi="Wingdings" w:hint="default"/>
+      </w:rPr>
+    </w:lvl>
+    <w:lvl w:ilvl="3" w:tplc="04090001" w:tentative="1">
+      <w:start w:val="1"/>
+      <w:numFmt w:val="bullet"/>
+      <w:lvlText w:val=""/>
+      <w:lvlJc w:val="left"/>
+      <w:pPr>
+        <w:ind w:left="1680" w:hanging="420"/>
+      </w:pPr>
+      <w:rPr>
+        <w:rFonts w:ascii="Wingdings" w:hAnsi="Wingdings" w:hint="default"/>
+      </w:rPr>
+    </w:lvl>
+    <w:lvl w:ilvl="4" w:tplc="04090003" w:tentative="1">
+      <w:start w:val="1"/>
+      <w:numFmt w:val="bullet"/>
+      <w:lvlText w:val=""/>
+      <w:lvlJc w:val="left"/>
+      <w:pPr>
+        <w:ind w:left="2100" w:hanging="420"/>
+      </w:pPr>
+      <w:rPr>
+        <w:rFonts w:ascii="Wingdings" w:hAnsi="Wingdings" w:hint="default"/>
+      </w:rPr>
+    </w:lvl>
+    <w:lvl w:ilvl="5" w:tplc="04090005" w:tentative="1">
+      <w:start w:val="1"/>
+      <w:numFmt w:val="bullet"/>
+      <w:lvlText w:val=""/>
+      <w:lvlJc w:val="left"/>
+      <w:pPr>
+        <w:ind w:left="2520" w:hanging="420"/>
+      </w:pPr>
+      <w:rPr>
+        <w:rFonts w:ascii="Wingdings" w:hAnsi="Wingdings" w:hint="default"/>
+      </w:rPr>
+    </w:lvl>
+    <w:lvl w:ilvl="6" w:tplc="04090001" w:tentative="1">
+      <w:start w:val="1"/>
+      <w:numFmt w:val="bullet"/>
+      <w:lvlText w:val=""/>
+      <w:lvlJc w:val="left"/>
+      <w:pPr>
+        <w:ind w:left="2940" w:hanging="420"/>
+      </w:pPr>
+      <w:rPr>
+        <w:rFonts w:ascii="Wingdings" w:hAnsi="Wingdings" w:hint="default"/>
+      </w:rPr>
+    </w:lvl>
+    <w:lvl w:ilvl="7" w:tplc="04090003" w:tentative="1">
+      <w:start w:val="1"/>
+      <w:numFmt w:val="bullet"/>
+      <w:lvlText w:val=""/>
+      <w:lvlJc w:val="left"/>
+      <w:pPr>
+        <w:ind w:left="3360" w:hanging="420"/>
+      </w:pPr>
+      <w:rPr>
+        <w:rFonts w:ascii="Wingdings" w:hAnsi="Wingdings" w:hint="default"/>
+      </w:rPr>
+    </w:lvl>
+    <w:lvl w:ilvl="8" w:tplc="04090005" w:tentative="1">
+      <w:start w:val="1"/>
+      <w:numFmt w:val="bullet"/>
+      <w:lvlText w:val=""/>
+      <w:lvlJc w:val="left"/>
+      <w:pPr>
+        <w:ind w:left="3780" w:hanging="420"/>
+      </w:pPr>
+      <w:rPr>
+        <w:rFonts w:ascii="Wingdings" w:hAnsi="Wingdings" w:hint="default"/>
+      </w:rPr>
+    </w:lvl>
+  </w:abstractNum>
+  <w:abstractNum w:abstractNumId="25" w15:restartNumberingAfterBreak="0">
     <w:nsid w:val="6EF32998"/>
     <w:multiLevelType w:val="hybridMultilevel"/>
     <w:tmpl w:val="3ABEFB96"/>
@@ -6869,7 +6978,7 @@
       </w:rPr>
     </w:lvl>
   </w:abstractNum>
-  <w:abstractNum w:abstractNumId="25" w15:restartNumberingAfterBreak="0">
+  <w:abstractNum w:abstractNumId="26" w15:restartNumberingAfterBreak="0">
     <w:nsid w:val="707C23C8"/>
     <w:multiLevelType w:val="multilevel"/>
     <w:tmpl w:val="E25454D6"/>
@@ -7036,7 +7145,7 @@
       </w:rPr>
     </w:lvl>
   </w:abstractNum>
-  <w:abstractNum w:abstractNumId="26" w15:restartNumberingAfterBreak="0">
+  <w:abstractNum w:abstractNumId="27" w15:restartNumberingAfterBreak="0">
     <w:nsid w:val="72DC2FA9"/>
     <w:multiLevelType w:val="multilevel"/>
     <w:tmpl w:val="256ABEFE"/>
@@ -7203,7 +7312,7 @@
       </w:rPr>
     </w:lvl>
   </w:abstractNum>
-  <w:abstractNum w:abstractNumId="27" w15:restartNumberingAfterBreak="0">
+  <w:abstractNum w:abstractNumId="28" w15:restartNumberingAfterBreak="0">
     <w:nsid w:val="739D2823"/>
     <w:multiLevelType w:val="hybridMultilevel"/>
     <w:tmpl w:val="0A4A1E9E"/>
@@ -7316,7 +7425,7 @@
       </w:rPr>
     </w:lvl>
   </w:abstractNum>
-  <w:abstractNum w:abstractNumId="28" w15:restartNumberingAfterBreak="0">
+  <w:abstractNum w:abstractNumId="29" w15:restartNumberingAfterBreak="0">
     <w:nsid w:val="7412238A"/>
     <w:multiLevelType w:val="hybridMultilevel"/>
     <w:tmpl w:val="E190F194"/>
@@ -7430,7 +7539,7 @@
       </w:rPr>
     </w:lvl>
   </w:abstractNum>
-  <w:abstractNum w:abstractNumId="29" w15:restartNumberingAfterBreak="0">
+  <w:abstractNum w:abstractNumId="30" w15:restartNumberingAfterBreak="0">
     <w:nsid w:val="76C363B4"/>
     <w:multiLevelType w:val="multilevel"/>
     <w:tmpl w:val="64FC7AD8"/>
@@ -7606,7 +7715,7 @@
       </w:rPr>
     </w:lvl>
   </w:abstractNum>
-  <w:abstractNum w:abstractNumId="30" w15:restartNumberingAfterBreak="0">
+  <w:abstractNum w:abstractNumId="31" w15:restartNumberingAfterBreak="0">
     <w:nsid w:val="78982CC4"/>
     <w:multiLevelType w:val="hybridMultilevel"/>
     <w:tmpl w:val="2C3C7CDC"/>
@@ -7720,7 +7829,7 @@
       </w:rPr>
     </w:lvl>
   </w:abstractNum>
-  <w:abstractNum w:abstractNumId="31" w15:restartNumberingAfterBreak="0">
+  <w:abstractNum w:abstractNumId="32" w15:restartNumberingAfterBreak="0">
     <w:nsid w:val="7C0350F8"/>
     <w:multiLevelType w:val="hybridMultilevel"/>
     <w:tmpl w:val="EB0CDB22"/>
@@ -7833,7 +7942,7 @@
       </w:rPr>
     </w:lvl>
   </w:abstractNum>
-  <w:abstractNum w:abstractNumId="32" w15:restartNumberingAfterBreak="0">
+  <w:abstractNum w:abstractNumId="33" w15:restartNumberingAfterBreak="0">
     <w:nsid w:val="7C4D6960"/>
     <w:multiLevelType w:val="hybridMultilevel"/>
     <w:tmpl w:val="B5400344"/>
@@ -7947,7 +8056,7 @@
     </w:lvl>
   </w:abstractNum>
   <w:num w:numId="1">
-    <w:abstractNumId w:val="29"/>
+    <w:abstractNumId w:val="30"/>
   </w:num>
   <w:num w:numId="2">
     <w:abstractNumId w:val="5"/>
@@ -7965,10 +8074,10 @@
     <w:abstractNumId w:val="22"/>
   </w:num>
   <w:num w:numId="7">
-    <w:abstractNumId w:val="25"/>
+    <w:abstractNumId w:val="26"/>
   </w:num>
   <w:num w:numId="8">
-    <w:abstractNumId w:val="26"/>
+    <w:abstractNumId w:val="27"/>
   </w:num>
   <w:num w:numId="9">
     <w:abstractNumId w:val="18"/>
@@ -7983,13 +8092,13 @@
     <w:abstractNumId w:val="7"/>
   </w:num>
   <w:num w:numId="13">
-    <w:abstractNumId w:val="24"/>
+    <w:abstractNumId w:val="25"/>
   </w:num>
   <w:num w:numId="14">
     <w:abstractNumId w:val="2"/>
   </w:num>
   <w:num w:numId="15">
-    <w:abstractNumId w:val="30"/>
+    <w:abstractNumId w:val="31"/>
   </w:num>
   <w:num w:numId="16">
     <w:abstractNumId w:val="1"/>
@@ -8004,7 +8113,7 @@
     <w:abstractNumId w:val="21"/>
   </w:num>
   <w:num w:numId="20">
-    <w:abstractNumId w:val="28"/>
+    <w:abstractNumId w:val="29"/>
   </w:num>
   <w:num w:numId="21">
     <w:abstractNumId w:val="4"/>
@@ -8025,10 +8134,10 @@
     <w:abstractNumId w:val="9"/>
   </w:num>
   <w:num w:numId="27">
-    <w:abstractNumId w:val="32"/>
+    <w:abstractNumId w:val="33"/>
   </w:num>
   <w:num w:numId="28">
-    <w:abstractNumId w:val="27"/>
+    <w:abstractNumId w:val="28"/>
   </w:num>
   <w:num w:numId="29">
     <w:abstractNumId w:val="0"/>
@@ -8043,9 +8152,12 @@
     <w:abstractNumId w:val="3"/>
   </w:num>
   <w:num w:numId="33">
-    <w:abstractNumId w:val="31"/>
+    <w:abstractNumId w:val="32"/>
   </w:num>
   <w:num w:numId="34">
+    <w:abstractNumId w:val="25"/>
+  </w:num>
+  <w:num w:numId="35">
     <w:abstractNumId w:val="24"/>
   </w:num>
   <w:numIdMacAtCleanup w:val="20"/>
@@ -10177,7 +10289,7 @@
 </file>
 
 <file path=customXml/itemProps1.xml><?xml version="1.0" encoding="utf-8"?>
-<ds:datastoreItem xmlns:ds="http://schemas.openxmlformats.org/officeDocument/2006/customXml" ds:itemID="{68803B86-1869-4A4F-8149-C19EF7D91470}">
+<ds:datastoreItem xmlns:ds="http://schemas.openxmlformats.org/officeDocument/2006/customXml" ds:itemID="{E64FFF07-3F25-4375-820F-8E51679AFFFC}">
   <ds:schemaRefs>
     <ds:schemaRef ds:uri="http://schemas.openxmlformats.org/officeDocument/2006/bibliography"/>
   </ds:schemaRefs>

</xml_diff>